<commit_message>
Hello world and var define
</commit_message>
<xml_diff>
--- a/dart_tutorial.docx
+++ b/dart_tutorial.docx
@@ -2,6 +2,76 @@
 <file path=word/document.xml><?xml version="1.0" encoding="utf-8"?>
 <w:document xmlns:wpc="http://schemas.microsoft.com/office/word/2010/wordprocessingCanvas" xmlns:mc="http://schemas.openxmlformats.org/markup-compatibility/2006" xmlns:o="urn:schemas-microsoft-com:office:office" xmlns:r="http://schemas.openxmlformats.org/officeDocument/2006/relationships" xmlns:m="http://schemas.openxmlformats.org/officeDocument/2006/math" xmlns:v="urn:schemas-microsoft-com:vml" xmlns:wp14="http://schemas.microsoft.com/office/word/2010/wordprocessingDrawing" xmlns:wp="http://schemas.openxmlformats.org/drawingml/2006/wordprocessingDrawing" xmlns:w="http://schemas.openxmlformats.org/wordprocessingml/2006/main" xmlns:w14="http://schemas.microsoft.com/office/word/2010/wordml" xmlns:w10="urn:schemas-microsoft-com:office:word" xmlns:w15="http://schemas.microsoft.com/office/word/2012/wordml" xmlns:wpg="http://schemas.microsoft.com/office/word/2010/wordprocessingGroup" xmlns:wpi="http://schemas.microsoft.com/office/word/2010/wordprocessingInk" xmlns:wne="http://schemas.microsoft.com/office/word/2006/wordml" xmlns:wps="http://schemas.microsoft.com/office/word/2010/wordprocessingShape" xmlns:wpsCustomData="http://www.wps.cn/officeDocument/2013/wpsCustomData" mc:Ignorable="w14 w15 wp14">
   <w:body>
+    <w:p>
+      <w:pPr>
+        <w:rPr>
+          <w:rFonts w:hint="default"/>
+          <w:lang w:val="en-GB"/>
+        </w:rPr>
+      </w:pPr>
+      <w:r>
+        <w:rPr>
+          <w:rFonts w:hint="default"/>
+          <w:lang w:val="en-GB"/>
+        </w:rPr>
+        <w:t>Dart 3</w:t>
+      </w:r>
+    </w:p>
+    <w:p>
+      <w:pPr>
+        <w:numPr>
+          <w:ilvl w:val="0"/>
+          <w:numId w:val="1"/>
+        </w:numPr>
+        <w:rPr>
+          <w:rFonts w:hint="default"/>
+          <w:lang w:val="en-GB"/>
+        </w:rPr>
+      </w:pPr>
+      <w:r>
+        <w:rPr>
+          <w:rFonts w:hint="default"/>
+          <w:lang w:val="en-GB"/>
+        </w:rPr>
+        <w:t>Hello World</w:t>
+      </w:r>
+    </w:p>
+    <w:p>
+      <w:pPr>
+        <w:pStyle w:val="4"/>
+        <w:keepNext w:val="0"/>
+        <w:keepLines w:val="0"/>
+        <w:widowControl/>
+        <w:suppressLineNumbers w:val="0"/>
+      </w:pPr>
+      <w:r>
+        <w:t>void main() {</w:t>
+      </w:r>
+    </w:p>
+    <w:p>
+      <w:pPr>
+        <w:pStyle w:val="4"/>
+        <w:keepNext w:val="0"/>
+        <w:keepLines w:val="0"/>
+        <w:widowControl/>
+        <w:suppressLineNumbers w:val="0"/>
+      </w:pPr>
+      <w:r>
+        <w:t xml:space="preserve">  print('Hello, World!');</w:t>
+      </w:r>
+    </w:p>
+    <w:p>
+      <w:pPr>
+        <w:pStyle w:val="4"/>
+        <w:keepNext w:val="0"/>
+        <w:keepLines w:val="0"/>
+        <w:widowControl/>
+        <w:suppressLineNumbers w:val="0"/>
+      </w:pPr>
+      <w:r>
+        <w:t>}</w:t>
+      </w:r>
+    </w:p>
     <w:p/>
     <w:p>
       <w:pPr>
@@ -15,17 +85,858 @@
           <w:rFonts w:hint="default"/>
           <w:lang w:val="en-GB"/>
         </w:rPr>
-        <w:t>Dart 3</w:t>
+        <w:t xml:space="preserve">Her uygulama main fonksiyonu ile başlar. Bu yüzden bir main fonksiyonu oluşturarak başlıyoruz. Void ise bu fonksiyonun bir geri dönüşü olmadığını belirtir. </w:t>
+      </w:r>
+    </w:p>
+    <w:p>
+      <w:pPr>
+        <w:rPr>
+          <w:rFonts w:hint="default"/>
+          <w:lang w:val="en-GB"/>
+        </w:rPr>
+      </w:pPr>
+      <w:r>
+        <w:rPr>
+          <w:rFonts w:hint="default"/>
+          <w:lang w:val="en-GB"/>
+        </w:rPr>
+        <w:t xml:space="preserve">Süslü parantezler içerisine yazılan kodlar main fonksiyonuna dahildir. </w:t>
+      </w:r>
+    </w:p>
+    <w:p>
+      <w:pPr>
+        <w:rPr>
+          <w:rFonts w:hint="default"/>
+          <w:lang w:val="en-GB"/>
+        </w:rPr>
+      </w:pPr>
+      <w:r>
+        <w:rPr>
+          <w:rFonts w:hint="default"/>
+          <w:lang w:val="en-GB"/>
+        </w:rPr>
+        <w:t xml:space="preserve">Main fonksiyonu çalıştırıldığında yani program başlatıldığında sadece süslü parantez içerisinde olan kısım çalışır. </w:t>
+      </w:r>
+    </w:p>
+    <w:p>
+      <w:pPr>
+        <w:rPr>
+          <w:rFonts w:hint="default"/>
+          <w:lang w:val="en-GB"/>
+        </w:rPr>
+      </w:pPr>
+      <w:r>
+        <w:rPr>
+          <w:rFonts w:hint="default"/>
+          <w:lang w:val="en-GB"/>
+        </w:rPr>
+        <w:t xml:space="preserve">Konsolda yazı yazdırmak için print fonksiyonu kullanılır. Print fonksiyonu içerisinde yazılan ifade ile program çalıştırılınca içerisindeki yazı konsolda görünür. </w:t>
+      </w:r>
+    </w:p>
+    <w:p>
+      <w:pPr>
+        <w:rPr>
+          <w:rFonts w:hint="default"/>
+          <w:lang w:val="en-GB"/>
+        </w:rPr>
+      </w:pPr>
+      <w:r>
+        <w:rPr>
+          <w:rFonts w:hint="default"/>
+          <w:lang w:val="en-GB"/>
+        </w:rPr>
+        <w:t>Kod satırı yazıldıktan sonra ; ile satırın bitirildiği belirtilmelidir.</w:t>
+      </w:r>
+    </w:p>
+    <w:p>
+      <w:pPr>
+        <w:rPr>
+          <w:rFonts w:hint="default"/>
+          <w:lang w:val="en-GB"/>
+        </w:rPr>
+      </w:pPr>
+      <w:r>
+        <w:rPr>
+          <w:rFonts w:hint="default"/>
+          <w:lang w:val="en-GB"/>
+        </w:rPr>
+        <w:t>Bu sayede ilk programımızı çalıştırarak konsoldaki ilk değerimizi görmüş olduk.</w:t>
+      </w:r>
+    </w:p>
+    <w:p>
+      <w:pPr>
+        <w:numPr>
+          <w:ilvl w:val="0"/>
+          <w:numId w:val="1"/>
+        </w:numPr>
+        <w:ind w:left="0" w:leftChars="0" w:firstLine="0" w:firstLineChars="0"/>
+        <w:rPr>
+          <w:rFonts w:hint="default"/>
+          <w:lang w:val="en-GB"/>
+        </w:rPr>
+      </w:pPr>
+      <w:r>
+        <w:rPr>
+          <w:rFonts w:hint="default"/>
+          <w:lang w:val="en-GB"/>
+        </w:rPr>
+        <w:t>var</w:t>
+      </w:r>
+    </w:p>
+    <w:p>
+      <w:pPr>
+        <w:rPr>
+          <w:rFonts w:hint="default"/>
+          <w:lang w:val="en-GB"/>
+        </w:rPr>
+      </w:pPr>
+      <w:r>
+        <w:rPr>
+          <w:rFonts w:hint="default"/>
+          <w:lang w:val="en-GB"/>
+        </w:rPr>
+        <w:t xml:space="preserve">Var ile değişken tanımlanır. Var ile bir tür belirtmeye gerek kalmaz. Önce var anahtarı yazılır daha sonra değişken ismi tanımlanır. Eşittir ibaresinden sonra da değişkenin değeri belirtilir. Bu değer sayı olabilir. Yazı olabilir. Ondalıklı yazı olabilir. İstenilen her şey olabilir. </w:t>
+      </w:r>
+    </w:p>
+    <w:p>
+      <w:pPr>
+        <w:rPr>
+          <w:rFonts w:hint="default"/>
+          <w:lang w:val="en-GB"/>
+        </w:rPr>
+      </w:pPr>
+      <w:r>
+        <w:rPr>
+          <w:rFonts w:hint="default"/>
+          <w:lang w:val="en-GB"/>
+        </w:rPr>
+        <w:t>Var name = ‘Hello, World!’</w:t>
+      </w:r>
+    </w:p>
+    <w:p>
+      <w:pPr>
+        <w:pStyle w:val="4"/>
+        <w:keepNext w:val="0"/>
+        <w:keepLines w:val="0"/>
+        <w:widowControl/>
+        <w:suppressLineNumbers w:val="0"/>
+      </w:pPr>
+      <w:r>
+        <w:t>void main() {</w:t>
+      </w:r>
+    </w:p>
+    <w:p>
+      <w:pPr>
+        <w:pStyle w:val="4"/>
+        <w:keepNext w:val="0"/>
+        <w:keepLines w:val="0"/>
+        <w:widowControl/>
+        <w:suppressLineNumbers w:val="0"/>
+      </w:pPr>
+      <w:r>
+        <w:t xml:space="preserve">  print(</w:t>
+      </w:r>
+      <w:r>
+        <w:rPr>
+          <w:rFonts w:hint="default"/>
+          <w:lang w:val="en-GB"/>
+        </w:rPr>
+        <w:t>name</w:t>
+      </w:r>
+      <w:r>
+        <w:t>);</w:t>
+      </w:r>
+    </w:p>
+    <w:p>
+      <w:pPr>
+        <w:pStyle w:val="4"/>
+        <w:keepNext w:val="0"/>
+        <w:keepLines w:val="0"/>
+        <w:widowControl/>
+        <w:suppressLineNumbers w:val="0"/>
+      </w:pPr>
+      <w:r>
+        <w:t>}</w:t>
+      </w:r>
+    </w:p>
+    <w:p>
+      <w:pPr>
+        <w:rPr>
+          <w:rFonts w:hint="default"/>
+          <w:lang w:val="en-GB"/>
+        </w:rPr>
+      </w:pPr>
+      <w:r>
+        <w:rPr>
+          <w:rFonts w:hint="default"/>
+          <w:lang w:val="en-GB"/>
+        </w:rPr>
+        <w:t>Artık değişken üzerinden direkt olarak değerimizi çağırabiliriz.</w:t>
+      </w:r>
+    </w:p>
+    <w:p>
+      <w:pPr>
+        <w:rPr>
+          <w:rFonts w:hint="default"/>
+          <w:lang w:val="en-GB"/>
+        </w:rPr>
+      </w:pPr>
+      <w:r>
+        <w:rPr>
+          <w:rFonts w:hint="default"/>
+          <w:lang w:val="en-GB"/>
+        </w:rPr>
+        <w:t xml:space="preserve">Şimdi değişkenlere neden ihtiyacımız var düşünmeye çalışalım. Örneğin alt alta 4 tane hello world yazmak isteyelim. Bu şekilde yazabiliriz ancak olur da hepsinin sonuna ünlem işareti yerine ? işareti eklememiz gereksin. Bu durumda her birini sırayla değiştirmek gerekir. Örneğin </w:t>
+      </w:r>
+    </w:p>
+    <w:p>
+      <w:pPr>
+        <w:pStyle w:val="4"/>
+        <w:keepNext w:val="0"/>
+        <w:keepLines w:val="0"/>
+        <w:widowControl/>
+        <w:suppressLineNumbers w:val="0"/>
+      </w:pPr>
+      <w:r>
+        <w:t>void main() {</w:t>
+      </w:r>
+    </w:p>
+    <w:p>
+      <w:pPr>
+        <w:pStyle w:val="4"/>
+        <w:keepNext w:val="0"/>
+        <w:keepLines w:val="0"/>
+        <w:widowControl/>
+        <w:suppressLineNumbers w:val="0"/>
+      </w:pPr>
+      <w:r>
+        <w:t xml:space="preserve">  print('Hello, World!');</w:t>
+      </w:r>
+    </w:p>
+    <w:p>
+      <w:pPr>
+        <w:pStyle w:val="4"/>
+        <w:keepNext w:val="0"/>
+        <w:keepLines w:val="0"/>
+        <w:widowControl/>
+        <w:suppressLineNumbers w:val="0"/>
+      </w:pPr>
+      <w:r>
+        <w:t xml:space="preserve">  print('Hello, World!');</w:t>
+      </w:r>
+    </w:p>
+    <w:p>
+      <w:pPr>
+        <w:pStyle w:val="4"/>
+        <w:keepNext w:val="0"/>
+        <w:keepLines w:val="0"/>
+        <w:widowControl/>
+        <w:suppressLineNumbers w:val="0"/>
+      </w:pPr>
+      <w:r>
+        <w:t xml:space="preserve">  print('Hello, World!');</w:t>
+      </w:r>
+    </w:p>
+    <w:p>
+      <w:pPr>
+        <w:pStyle w:val="4"/>
+        <w:keepNext w:val="0"/>
+        <w:keepLines w:val="0"/>
+        <w:widowControl/>
+        <w:suppressLineNumbers w:val="0"/>
+        <w:rPr>
+          <w:rFonts w:hint="default"/>
+          <w:lang w:val="en-GB"/>
+        </w:rPr>
+      </w:pPr>
+      <w:r>
+        <w:t xml:space="preserve">  print('Hello, World!');</w:t>
+      </w:r>
+    </w:p>
+    <w:p>
+      <w:pPr>
+        <w:pStyle w:val="4"/>
+        <w:keepNext w:val="0"/>
+        <w:keepLines w:val="0"/>
+        <w:widowControl/>
+        <w:suppressLineNumbers w:val="0"/>
+      </w:pPr>
+      <w:r>
+        <w:t>}</w:t>
+      </w:r>
+    </w:p>
+    <w:p>
+      <w:pPr>
+        <w:rPr>
+          <w:rFonts w:hint="default"/>
+          <w:lang w:val="en-GB"/>
+        </w:rPr>
+      </w:pPr>
+      <w:r>
+        <w:rPr>
+          <w:rFonts w:hint="default"/>
+          <w:lang w:val="en-GB"/>
+        </w:rPr>
+        <w:t>Ancak bunun yerine değişkene değeri atayarak daha kolay bir şekilde değiştirebiliriz.</w:t>
+      </w:r>
+    </w:p>
+    <w:p>
+      <w:pPr>
+        <w:rPr>
+          <w:rFonts w:hint="default"/>
+          <w:lang w:val="en-GB"/>
+        </w:rPr>
+      </w:pPr>
+      <w:r>
+        <w:rPr>
+          <w:rFonts w:hint="default"/>
+          <w:lang w:val="en-GB"/>
+        </w:rPr>
+        <w:t>Örneğin</w:t>
+      </w:r>
+    </w:p>
+    <w:p>
+      <w:pPr>
+        <w:rPr>
+          <w:rFonts w:hint="default"/>
+          <w:lang w:val="en-GB"/>
+        </w:rPr>
+      </w:pPr>
+      <w:r>
+        <w:rPr>
+          <w:rFonts w:hint="default"/>
+          <w:lang w:val="en-GB"/>
+        </w:rPr>
+        <w:t>Var hello = ‘Hello, World!’</w:t>
+      </w:r>
+    </w:p>
+    <w:p>
+      <w:pPr>
+        <w:rPr>
+          <w:rFonts w:hint="default"/>
+          <w:lang w:val="en-GB"/>
+        </w:rPr>
+      </w:pPr>
+      <w:r>
+        <w:rPr>
+          <w:rFonts w:hint="default"/>
+          <w:lang w:val="en-GB"/>
+        </w:rPr>
+        <w:t>Seklinde bir değişken tanımlayalım. Artık Hello, World yazan her yerde hello değişkenini direkt olarak kullanabiliriz.</w:t>
+      </w:r>
+    </w:p>
+    <w:p>
+      <w:pPr>
+        <w:pStyle w:val="4"/>
+        <w:keepNext w:val="0"/>
+        <w:keepLines w:val="0"/>
+        <w:widowControl/>
+        <w:suppressLineNumbers w:val="0"/>
+      </w:pPr>
+      <w:r>
+        <w:t>void main() {</w:t>
+      </w:r>
+    </w:p>
+    <w:p>
+      <w:pPr>
+        <w:ind w:firstLine="220" w:firstLineChars="100"/>
+      </w:pPr>
+      <w:r>
+        <w:rPr>
+          <w:rFonts w:hint="default"/>
+          <w:lang w:val="en-GB"/>
+        </w:rPr>
+        <w:t>Var hello = ‘Hello, World!’</w:t>
+      </w:r>
+    </w:p>
+    <w:p>
+      <w:pPr>
+        <w:pStyle w:val="4"/>
+        <w:keepNext w:val="0"/>
+        <w:keepLines w:val="0"/>
+        <w:widowControl/>
+        <w:suppressLineNumbers w:val="0"/>
+      </w:pPr>
+      <w:r>
+        <w:t xml:space="preserve">  print(</w:t>
+      </w:r>
+      <w:r>
+        <w:rPr>
+          <w:rFonts w:hint="default"/>
+          <w:lang w:val="en-GB"/>
+        </w:rPr>
+        <w:t>hello</w:t>
+      </w:r>
+      <w:r>
+        <w:t>);</w:t>
+      </w:r>
+    </w:p>
+    <w:p>
+      <w:pPr>
+        <w:pStyle w:val="4"/>
+        <w:keepNext w:val="0"/>
+        <w:keepLines w:val="0"/>
+        <w:widowControl/>
+        <w:suppressLineNumbers w:val="0"/>
+      </w:pPr>
+      <w:r>
+        <w:t xml:space="preserve">  print(</w:t>
+      </w:r>
+      <w:r>
+        <w:rPr>
+          <w:rFonts w:hint="default"/>
+          <w:lang w:val="en-GB"/>
+        </w:rPr>
+        <w:t>hello</w:t>
+      </w:r>
+      <w:r>
+        <w:t>);</w:t>
+      </w:r>
+    </w:p>
+    <w:p>
+      <w:pPr>
+        <w:pStyle w:val="4"/>
+        <w:keepNext w:val="0"/>
+        <w:keepLines w:val="0"/>
+        <w:widowControl/>
+        <w:suppressLineNumbers w:val="0"/>
+      </w:pPr>
+      <w:r>
+        <w:t xml:space="preserve">  print(</w:t>
+      </w:r>
+      <w:r>
+        <w:rPr>
+          <w:rFonts w:hint="default"/>
+          <w:lang w:val="en-GB"/>
+        </w:rPr>
+        <w:t>hello</w:t>
+      </w:r>
+      <w:r>
+        <w:t>);</w:t>
+      </w:r>
+    </w:p>
+    <w:p>
+      <w:pPr>
+        <w:pStyle w:val="4"/>
+        <w:keepNext w:val="0"/>
+        <w:keepLines w:val="0"/>
+        <w:widowControl/>
+        <w:suppressLineNumbers w:val="0"/>
+      </w:pPr>
+      <w:r>
+        <w:t xml:space="preserve">  print(</w:t>
+      </w:r>
+      <w:r>
+        <w:rPr>
+          <w:rFonts w:hint="default"/>
+          <w:lang w:val="en-GB"/>
+        </w:rPr>
+        <w:t>hello</w:t>
+      </w:r>
+      <w:r>
+        <w:t>);</w:t>
+      </w:r>
+    </w:p>
+    <w:p>
+      <w:pPr>
+        <w:pStyle w:val="4"/>
+        <w:keepNext w:val="0"/>
+        <w:keepLines w:val="0"/>
+        <w:widowControl/>
+        <w:suppressLineNumbers w:val="0"/>
+      </w:pPr>
+      <w:r>
+        <w:t>}</w:t>
+      </w:r>
+    </w:p>
+    <w:p>
+      <w:pPr>
+        <w:rPr>
+          <w:rFonts w:hint="default"/>
+          <w:lang w:val="en-GB"/>
+        </w:rPr>
+      </w:pPr>
+    </w:p>
+    <w:p>
+      <w:pPr>
+        <w:rPr>
+          <w:rFonts w:hint="default"/>
+          <w:lang w:val="en-GB"/>
+        </w:rPr>
+      </w:pPr>
+      <w:r>
+        <w:rPr>
+          <w:rFonts w:hint="default"/>
+          <w:lang w:val="en-GB"/>
+        </w:rPr>
+        <w:t>Bu sayede olur da yeni bir değişiklik yapmak istersek direkt olarak hello değişkeni üzerinde değişiklik yaparak hepsinin değişmesini sağlayabiliriz.</w:t>
+      </w:r>
+    </w:p>
+    <w:p>
+      <w:pPr>
+        <w:rPr>
+          <w:rFonts w:hint="default"/>
+          <w:lang w:val="en-GB"/>
+        </w:rPr>
+      </w:pPr>
+    </w:p>
+    <w:p>
+      <w:pPr>
+        <w:rPr>
+          <w:rFonts w:hint="default"/>
+          <w:lang w:val="en-GB"/>
+        </w:rPr>
+      </w:pPr>
+      <w:r>
+        <w:rPr>
+          <w:rFonts w:hint="default"/>
+          <w:lang w:val="en-GB"/>
+        </w:rPr>
+        <w:t>Bir de yazı yerine sayı ile deneyelim. Örneğin kullanıcının yaşını 5 kez yazdıralım ve sonra yaşın değişmesi gereksin. Bu durumda da aynı yolu izleyebiliriz.</w:t>
+      </w:r>
+    </w:p>
+    <w:p>
+      <w:pPr>
+        <w:pStyle w:val="4"/>
+        <w:keepNext w:val="0"/>
+        <w:keepLines w:val="0"/>
+        <w:widowControl/>
+        <w:suppressLineNumbers w:val="0"/>
+      </w:pPr>
+      <w:r>
+        <w:t>void main() {</w:t>
+      </w:r>
+    </w:p>
+    <w:p>
+      <w:pPr>
+        <w:pStyle w:val="4"/>
+        <w:keepNext w:val="0"/>
+        <w:keepLines w:val="0"/>
+        <w:widowControl/>
+        <w:suppressLineNumbers w:val="0"/>
+      </w:pPr>
+      <w:r>
+        <w:t xml:space="preserve">  print(</w:t>
+      </w:r>
+      <w:r>
+        <w:rPr>
+          <w:rFonts w:hint="default"/>
+          <w:lang w:val="en-GB"/>
+        </w:rPr>
+        <w:t>20</w:t>
+      </w:r>
+      <w:r>
+        <w:t>);</w:t>
+      </w:r>
+    </w:p>
+    <w:p>
+      <w:pPr>
+        <w:pStyle w:val="4"/>
+        <w:keepNext w:val="0"/>
+        <w:keepLines w:val="0"/>
+        <w:widowControl/>
+        <w:suppressLineNumbers w:val="0"/>
+      </w:pPr>
+      <w:r>
+        <w:t xml:space="preserve">  print(</w:t>
+      </w:r>
+      <w:r>
+        <w:rPr>
+          <w:rFonts w:hint="default"/>
+          <w:lang w:val="en-GB"/>
+        </w:rPr>
+        <w:t>20</w:t>
+      </w:r>
+      <w:r>
+        <w:t>);</w:t>
+      </w:r>
+    </w:p>
+    <w:p>
+      <w:pPr>
+        <w:pStyle w:val="4"/>
+        <w:keepNext w:val="0"/>
+        <w:keepLines w:val="0"/>
+        <w:widowControl/>
+        <w:suppressLineNumbers w:val="0"/>
+      </w:pPr>
+      <w:r>
+        <w:t xml:space="preserve">  print(</w:t>
+      </w:r>
+      <w:r>
+        <w:rPr>
+          <w:rFonts w:hint="default"/>
+          <w:lang w:val="en-GB"/>
+        </w:rPr>
+        <w:t>20</w:t>
+      </w:r>
+      <w:r>
+        <w:t>);</w:t>
+      </w:r>
+    </w:p>
+    <w:p>
+      <w:pPr>
+        <w:pStyle w:val="4"/>
+        <w:keepNext w:val="0"/>
+        <w:keepLines w:val="0"/>
+        <w:widowControl/>
+        <w:suppressLineNumbers w:val="0"/>
+        <w:rPr>
+          <w:rFonts w:hint="default"/>
+          <w:lang w:val="en-GB"/>
+        </w:rPr>
+      </w:pPr>
+      <w:r>
+        <w:t xml:space="preserve">  print(</w:t>
+      </w:r>
+      <w:r>
+        <w:rPr>
+          <w:rFonts w:hint="default"/>
+          <w:lang w:val="en-GB"/>
+        </w:rPr>
+        <w:t>20</w:t>
+      </w:r>
+      <w:r>
+        <w:t>);</w:t>
+      </w:r>
+    </w:p>
+    <w:p>
+      <w:pPr>
+        <w:pStyle w:val="4"/>
+        <w:keepNext w:val="0"/>
+        <w:keepLines w:val="0"/>
+        <w:widowControl/>
+        <w:suppressLineNumbers w:val="0"/>
+      </w:pPr>
+      <w:r>
+        <w:t>}</w:t>
+      </w:r>
+    </w:p>
+    <w:p>
+      <w:pPr>
+        <w:pStyle w:val="4"/>
+        <w:keepNext w:val="0"/>
+        <w:keepLines w:val="0"/>
+        <w:widowControl/>
+        <w:suppressLineNumbers w:val="0"/>
+        <w:rPr>
+          <w:rFonts w:hint="default" w:asciiTheme="minorAscii" w:hAnsiTheme="minorAscii"/>
+          <w:lang w:val="en-GB"/>
+        </w:rPr>
+      </w:pPr>
+      <w:r>
+        <w:rPr>
+          <w:rFonts w:hint="default" w:asciiTheme="minorAscii" w:hAnsiTheme="minorAscii"/>
+          <w:lang w:val="en-GB"/>
+        </w:rPr>
+        <w:t>Bu şekilde kullanmak yerine değişkene atayalım ve tekrar kullanalim.</w:t>
+      </w:r>
+    </w:p>
+    <w:p>
+      <w:pPr>
+        <w:pStyle w:val="4"/>
+        <w:keepNext w:val="0"/>
+        <w:keepLines w:val="0"/>
+        <w:widowControl/>
+        <w:suppressLineNumbers w:val="0"/>
+      </w:pPr>
+      <w:r>
+        <w:t>void main() {</w:t>
+      </w:r>
+    </w:p>
+    <w:p>
+      <w:pPr>
+        <w:pStyle w:val="4"/>
+        <w:keepNext w:val="0"/>
+        <w:keepLines w:val="0"/>
+        <w:widowControl/>
+        <w:suppressLineNumbers w:val="0"/>
+        <w:rPr>
+          <w:rFonts w:hint="default"/>
+          <w:lang w:val="en-GB"/>
+        </w:rPr>
+      </w:pPr>
+      <w:r>
+        <w:rPr>
+          <w:rFonts w:hint="default"/>
+          <w:lang w:val="en-GB"/>
+        </w:rPr>
+        <w:t xml:space="preserve">  Var yas = 20;</w:t>
+      </w:r>
+    </w:p>
+    <w:p>
+      <w:pPr>
+        <w:pStyle w:val="4"/>
+        <w:keepNext w:val="0"/>
+        <w:keepLines w:val="0"/>
+        <w:widowControl/>
+        <w:suppressLineNumbers w:val="0"/>
+        <w:rPr>
+          <w:rFonts w:hint="default"/>
+          <w:lang w:val="en-GB"/>
+        </w:rPr>
+      </w:pPr>
+      <w:r>
+        <w:rPr>
+          <w:rFonts w:hint="default"/>
+          <w:lang w:val="en-GB"/>
+        </w:rPr>
+        <w:t xml:space="preserve">  </w:t>
+      </w:r>
+    </w:p>
+    <w:p>
+      <w:pPr>
+        <w:pStyle w:val="4"/>
+        <w:keepNext w:val="0"/>
+        <w:keepLines w:val="0"/>
+        <w:widowControl/>
+        <w:suppressLineNumbers w:val="0"/>
+      </w:pPr>
+      <w:r>
+        <w:t xml:space="preserve">  print(</w:t>
+      </w:r>
+      <w:r>
+        <w:rPr>
+          <w:rFonts w:hint="default"/>
+          <w:lang w:val="en-GB"/>
+        </w:rPr>
+        <w:t>yas</w:t>
+      </w:r>
+      <w:r>
+        <w:t>);</w:t>
+      </w:r>
+    </w:p>
+    <w:p>
+      <w:pPr>
+        <w:pStyle w:val="4"/>
+        <w:keepNext w:val="0"/>
+        <w:keepLines w:val="0"/>
+        <w:widowControl/>
+        <w:suppressLineNumbers w:val="0"/>
+      </w:pPr>
+      <w:r>
+        <w:t xml:space="preserve">  print(</w:t>
+      </w:r>
+      <w:r>
+        <w:rPr>
+          <w:rFonts w:hint="default"/>
+          <w:lang w:val="en-GB"/>
+        </w:rPr>
+        <w:t>yas</w:t>
+      </w:r>
+      <w:r>
+        <w:t>);</w:t>
+      </w:r>
+    </w:p>
+    <w:p>
+      <w:pPr>
+        <w:pStyle w:val="4"/>
+        <w:keepNext w:val="0"/>
+        <w:keepLines w:val="0"/>
+        <w:widowControl/>
+        <w:suppressLineNumbers w:val="0"/>
+      </w:pPr>
+      <w:r>
+        <w:t xml:space="preserve">  print(</w:t>
+      </w:r>
+      <w:r>
+        <w:rPr>
+          <w:rFonts w:hint="default"/>
+          <w:lang w:val="en-GB"/>
+        </w:rPr>
+        <w:t>yas</w:t>
+      </w:r>
+      <w:r>
+        <w:t>);</w:t>
+      </w:r>
+    </w:p>
+    <w:p>
+      <w:pPr>
+        <w:pStyle w:val="4"/>
+        <w:keepNext w:val="0"/>
+        <w:keepLines w:val="0"/>
+        <w:widowControl/>
+        <w:suppressLineNumbers w:val="0"/>
+        <w:rPr>
+          <w:rFonts w:hint="default"/>
+          <w:lang w:val="en-GB"/>
+        </w:rPr>
+      </w:pPr>
+      <w:r>
+        <w:t xml:space="preserve">  print(</w:t>
+      </w:r>
+      <w:r>
+        <w:rPr>
+          <w:rFonts w:hint="default"/>
+          <w:lang w:val="en-GB"/>
+        </w:rPr>
+        <w:t>yas</w:t>
+      </w:r>
+      <w:r>
+        <w:t>);</w:t>
+      </w:r>
+    </w:p>
+    <w:p>
+      <w:pPr>
+        <w:pStyle w:val="4"/>
+        <w:keepNext w:val="0"/>
+        <w:keepLines w:val="0"/>
+        <w:widowControl/>
+        <w:suppressLineNumbers w:val="0"/>
+      </w:pPr>
+      <w:r>
+        <w:t>}</w:t>
+      </w:r>
+    </w:p>
+    <w:p>
+      <w:pPr>
+        <w:pStyle w:val="4"/>
+        <w:keepNext w:val="0"/>
+        <w:keepLines w:val="0"/>
+        <w:widowControl/>
+        <w:suppressLineNumbers w:val="0"/>
+        <w:rPr>
+          <w:rFonts w:hint="default" w:ascii="Calibri" w:hAnsi="Calibri" w:cs="Calibri"/>
+          <w:lang w:val="en-GB"/>
+        </w:rPr>
+      </w:pPr>
+      <w:r>
+        <w:rPr>
+          <w:rFonts w:hint="default"/>
+          <w:lang w:val="en-GB"/>
+        </w:rPr>
+        <w:t>Bu sayede ya</w:t>
+      </w:r>
+      <w:r>
+        <w:rPr>
+          <w:rFonts w:hint="default" w:ascii="Calibri" w:hAnsi="Calibri" w:cs="Calibri"/>
+          <w:lang w:val="en-GB"/>
+        </w:rPr>
+        <w:t>ş değerini değiştirmek istediğimizde direkt olarak değiştirebilmiş olduk. Değişkenlerin neden kullanılması gerektiğine dair temel özelliği öğrendiğimize göre bir sonraki derste de değişkenlerin türlerinin neler olduğunu öğrenelim.</w:t>
       </w:r>
       <w:bookmarkStart w:id="0" w:name="_GoBack"/>
       <w:bookmarkEnd w:id="0"/>
     </w:p>
-    <w:p/>
-    <w:p/>
-    <w:p/>
-    <w:p/>
-    <w:p/>
-    <w:p/>
+    <w:p>
+      <w:pPr>
+        <w:pStyle w:val="4"/>
+        <w:keepNext w:val="0"/>
+        <w:keepLines w:val="0"/>
+        <w:widowControl/>
+        <w:suppressLineNumbers w:val="0"/>
+        <w:rPr>
+          <w:rFonts w:hint="default" w:asciiTheme="minorAscii" w:hAnsiTheme="minorAscii"/>
+          <w:lang w:val="en-GB"/>
+        </w:rPr>
+      </w:pPr>
+    </w:p>
+    <w:p>
+      <w:pPr>
+        <w:rPr>
+          <w:rFonts w:hint="default"/>
+          <w:lang w:val="en-GB"/>
+        </w:rPr>
+      </w:pPr>
+    </w:p>
     <w:p/>
     <w:p>
       <w:r>
@@ -143,12 +1054,32 @@
 </w:footnotes>
 </file>
 
+<file path=word/numbering.xml><?xml version="1.0" encoding="utf-8"?>
+<w:numbering xmlns:wpc="http://schemas.microsoft.com/office/word/2010/wordprocessingCanvas" xmlns:mc="http://schemas.openxmlformats.org/markup-compatibility/2006" xmlns:o="urn:schemas-microsoft-com:office:office" xmlns:r="http://schemas.openxmlformats.org/officeDocument/2006/relationships" xmlns:m="http://schemas.openxmlformats.org/officeDocument/2006/math" xmlns:v="urn:schemas-microsoft-com:vml" xmlns:wp14="http://schemas.microsoft.com/office/word/2010/wordprocessingDrawing" xmlns:wp="http://schemas.openxmlformats.org/drawingml/2006/wordprocessingDrawing" xmlns:w10="urn:schemas-microsoft-com:office:word" xmlns:w="http://schemas.openxmlformats.org/wordprocessingml/2006/main" xmlns:w14="http://schemas.microsoft.com/office/word/2010/wordml" xmlns:wpg="http://schemas.microsoft.com/office/word/2010/wordprocessingGroup" xmlns:wpi="http://schemas.microsoft.com/office/word/2010/wordprocessingInk" xmlns:wne="http://schemas.microsoft.com/office/word/2006/wordml" xmlns:wps="http://schemas.microsoft.com/office/word/2010/wordprocessingShape" xmlns:wpsCustomData="http://www.wps.cn/officeDocument/2013/wpsCustomData" mc:Ignorable="w14 wp14">
+  <w:abstractNum w:abstractNumId="0">
+    <w:nsid w:val="4CF9C6B8"/>
+    <w:multiLevelType w:val="singleLevel"/>
+    <w:tmpl w:val="4CF9C6B8"/>
+    <w:lvl w:ilvl="0" w:tentative="0">
+      <w:start w:val="1"/>
+      <w:numFmt w:val="decimal"/>
+      <w:suff w:val="space"/>
+      <w:lvlText w:val="%1."/>
+      <w:lvlJc w:val="left"/>
+    </w:lvl>
+  </w:abstractNum>
+  <w:num w:numId="1">
+    <w:abstractNumId w:val="0"/>
+  </w:num>
+</w:numbering>
+</file>
+
 <file path=word/styles.xml><?xml version="1.0" encoding="utf-8"?>
 <w:styles xmlns:mc="http://schemas.openxmlformats.org/markup-compatibility/2006" xmlns:o="urn:schemas-microsoft-com:office:office" xmlns:r="http://schemas.openxmlformats.org/officeDocument/2006/relationships" xmlns:m="http://schemas.openxmlformats.org/officeDocument/2006/math" xmlns:v="urn:schemas-microsoft-com:vml" xmlns:w="http://schemas.openxmlformats.org/wordprocessingml/2006/main" xmlns:w14="http://schemas.microsoft.com/office/word/2010/wordml" xmlns:w10="urn:schemas-microsoft-com:office:word" xmlns:sl="http://schemas.openxmlformats.org/schemaLibrary/2006/main" xmlns:wpsCustomData="http://www.wps.cn/officeDocument/2013/wpsCustomData" mc:Ignorable="w14">
   <w:docDefaults>
     <w:rPrDefault>
       <w:rPr>
-        <w:rFonts w:asciiTheme="minorHAnsi" w:hAnsiTheme="minorHAnsi" w:eastAsiaTheme="minorHAnsi" w:cstheme="minorBidi"/>
+        <w:rFonts w:ascii="Times New Roman" w:hAnsi="Times New Roman" w:eastAsia="SimSun" w:cs="Times New Roman"/>
       </w:rPr>
     </w:rPrDefault>
     <w:pPrDefault/>
@@ -219,7 +1150,7 @@
     <w:lsdException w:qFormat="1" w:unhideWhenUsed="0" w:uiPriority="10" w:semiHidden="0" w:name="Title"/>
     <w:lsdException w:uiPriority="99" w:name="Closing"/>
     <w:lsdException w:uiPriority="99" w:name="Signature"/>
-    <w:lsdException w:uiPriority="1" w:name="Default Paragraph Font"/>
+    <w:lsdException w:qFormat="1" w:uiPriority="1" w:name="Default Paragraph Font"/>
     <w:lsdException w:uiPriority="99" w:name="Body Text"/>
     <w:lsdException w:uiPriority="99" w:name="Body Text Indent"/>
     <w:lsdException w:uiPriority="99" w:name="List Continue"/>
@@ -421,6 +1352,7 @@
     <w:name w:val="Default Paragraph Font"/>
     <w:semiHidden/>
     <w:unhideWhenUsed/>
+    <w:qFormat/>
     <w:uiPriority w:val="1"/>
   </w:style>
   <w:style w:type="table" w:default="1" w:styleId="3">
@@ -437,6 +1369,40 @@
         <w:right w:w="108" w:type="dxa"/>
       </w:tblCellMar>
     </w:tblPr>
+  </w:style>
+  <w:style w:type="paragraph" w:styleId="4">
+    <w:name w:val="HTML Preformatted"/>
+    <w:semiHidden/>
+    <w:unhideWhenUsed/>
+    <w:uiPriority w:val="99"/>
+    <w:pPr>
+      <w:tabs>
+        <w:tab w:val="left" w:pos="916"/>
+        <w:tab w:val="left" w:pos="1832"/>
+        <w:tab w:val="left" w:pos="2748"/>
+        <w:tab w:val="left" w:pos="3664"/>
+        <w:tab w:val="left" w:pos="4580"/>
+        <w:tab w:val="left" w:pos="5496"/>
+        <w:tab w:val="left" w:pos="6412"/>
+        <w:tab w:val="left" w:pos="7328"/>
+        <w:tab w:val="left" w:pos="8244"/>
+        <w:tab w:val="left" w:pos="9160"/>
+        <w:tab w:val="left" w:pos="10076"/>
+        <w:tab w:val="left" w:pos="10992"/>
+        <w:tab w:val="left" w:pos="11908"/>
+        <w:tab w:val="left" w:pos="12824"/>
+        <w:tab w:val="left" w:pos="13740"/>
+        <w:tab w:val="left" w:pos="14656"/>
+      </w:tabs>
+      <w:jc w:val="left"/>
+    </w:pPr>
+    <w:rPr>
+      <w:rFonts w:hint="eastAsia" w:ascii="SimSun" w:hAnsi="SimSun" w:eastAsia="SimSun" w:cs="SimSun"/>
+      <w:kern w:val="0"/>
+      <w:sz w:val="24"/>
+      <w:szCs w:val="24"/>
+      <w:lang w:val="en-US" w:eastAsia="zh-CN" w:bidi="ar"/>
+    </w:rPr>
   </w:style>
 </w:styles>
 </file>

</xml_diff>